<commit_message>
Comentario en bloque y documentación
</commit_message>
<xml_diff>
--- a/Documentación externa primera etapa.docx
+++ b/Documentación externa primera etapa.docx
@@ -133,23 +133,13 @@
           <w:szCs w:val="48"/>
         </w:rPr>
       </w:pPr>
-      <w:proofErr w:type="spellStart"/>
       <w:r>
         <w:rPr>
           <w:rFonts w:ascii="Arial" w:eastAsia="Times New Roman" w:hAnsi="Arial" w:cs="Arial"/>
           <w:sz w:val="48"/>
           <w:szCs w:val="48"/>
         </w:rPr>
-        <w:t>Jose</w:t>
-      </w:r>
-      <w:proofErr w:type="spellEnd"/>
-      <w:r>
-        <w:rPr>
-          <w:rFonts w:ascii="Arial" w:eastAsia="Times New Roman" w:hAnsi="Arial" w:cs="Arial"/>
-          <w:sz w:val="48"/>
-          <w:szCs w:val="48"/>
-        </w:rPr>
-        <w:t xml:space="preserve"> Carlo Hidalgo</w:t>
+        <w:t>Jose Carlo Hidalgo</w:t>
       </w:r>
     </w:p>
     <w:p>
@@ -1027,25 +1017,7 @@
           <w:sz w:val="24"/>
           <w:szCs w:val="24"/>
         </w:rPr>
-        <w:t xml:space="preserve">subconjunto del lenguaje creado por </w:t>
-      </w:r>
-      <w:proofErr w:type="gramStart"/>
-      <w:r>
-        <w:rPr>
-          <w:rFonts w:ascii="Arial" w:eastAsia="Times New Roman" w:hAnsi="Arial" w:cs="Arial"/>
-          <w:sz w:val="24"/>
-          <w:szCs w:val="24"/>
-        </w:rPr>
-        <w:t>Google  ‘</w:t>
-      </w:r>
-      <w:proofErr w:type="gramEnd"/>
-      <w:r>
-        <w:rPr>
-          <w:rFonts w:ascii="Arial" w:eastAsia="Times New Roman" w:hAnsi="Arial" w:cs="Arial"/>
-          <w:sz w:val="24"/>
-          <w:szCs w:val="24"/>
-        </w:rPr>
-        <w:t>Go language’ por eso encontramos mucha</w:t>
+        <w:t>subconjunto del lenguaje creado por Google  ‘Go language’ por eso encontramos mucha</w:t>
       </w:r>
       <w:r>
         <w:rPr>
@@ -1409,26 +1381,26 @@
       <w:r>
         <w:rPr>
           <w:rFonts w:ascii="Arial" w:eastAsia="Times New Roman" w:hAnsi="Arial" w:cs="Arial"/>
-          <w:noProof/>
           <w:sz w:val="24"/>
           <w:szCs w:val="24"/>
         </w:rPr>
         <w:drawing>
-          <wp:inline distT="114300" distB="114300" distL="114300" distR="114300" wp14:anchorId="47A30A71" wp14:editId="54D463FF">
-            <wp:extent cx="4774974" cy="2857817"/>
-            <wp:effectExtent l="0" t="0" r="0" b="0"/>
-            <wp:docPr id="2" name="image2.jpg"/>
-            <wp:cNvGraphicFramePr/>
+          <wp:inline distT="0" distB="0" distL="0" distR="0" wp14:anchorId="62D23D88" wp14:editId="2E578B3C">
+            <wp:extent cx="3800475" cy="3267687"/>
+            <wp:effectExtent l="0" t="0" r="0" b="9525"/>
+            <wp:docPr id="1" name="Imagen 1"/>
+            <wp:cNvGraphicFramePr>
+              <a:graphicFrameLocks xmlns:a="http://schemas.openxmlformats.org/drawingml/2006/main" noChangeAspect="1"/>
+            </wp:cNvGraphicFramePr>
             <a:graphic xmlns:a="http://schemas.openxmlformats.org/drawingml/2006/main">
               <a:graphicData uri="http://schemas.openxmlformats.org/drawingml/2006/picture">
                 <pic:pic xmlns:pic="http://schemas.openxmlformats.org/drawingml/2006/picture">
                   <pic:nvPicPr>
-                    <pic:cNvPr id="0" name="image2.jpg"/>
-                    <pic:cNvPicPr preferRelativeResize="0"/>
+                    <pic:cNvPr id="1" name=""/>
+                    <pic:cNvPicPr/>
                   </pic:nvPicPr>
                   <pic:blipFill>
                     <a:blip r:embed="rId8"/>
-                    <a:srcRect/>
                     <a:stretch>
                       <a:fillRect/>
                     </a:stretch>
@@ -1436,12 +1408,11 @@
                   <pic:spPr>
                     <a:xfrm>
                       <a:off x="0" y="0"/>
-                      <a:ext cx="4774974" cy="2857817"/>
+                      <a:ext cx="3825001" cy="3288775"/>
                     </a:xfrm>
                     <a:prstGeom prst="rect">
                       <a:avLst/>
                     </a:prstGeom>
-                    <a:ln/>
                   </pic:spPr>
                 </pic:pic>
               </a:graphicData>
@@ -1452,6 +1423,16 @@
     </w:p>
     <w:p>
       <w:pPr>
+        <w:jc w:val="both"/>
+        <w:rPr>
+          <w:rFonts w:ascii="Arial" w:eastAsia="Times New Roman" w:hAnsi="Arial" w:cs="Arial"/>
+          <w:sz w:val="24"/>
+          <w:szCs w:val="24"/>
+        </w:rPr>
+      </w:pPr>
+    </w:p>
+    <w:p>
+      <w:pPr>
         <w:rPr>
           <w:rFonts w:ascii="Arial" w:hAnsi="Arial" w:cs="Arial"/>
           <w:sz w:val="24"/>
@@ -1498,33 +1479,30 @@
         </w:rPr>
       </w:pPr>
       <w:bookmarkStart w:id="4" w:name="_heading=h.bf2yszx11uqf" w:colFirst="0" w:colLast="0"/>
-      <w:bookmarkStart w:id="5" w:name="_Toc83059452"/>
-      <w:bookmarkStart w:id="6" w:name="_Toc83059827"/>
       <w:bookmarkEnd w:id="4"/>
       <w:r>
         <w:rPr>
           <w:rFonts w:ascii="Arial" w:eastAsia="Times New Roman" w:hAnsi="Arial" w:cs="Arial"/>
-          <w:noProof/>
-          <w:color w:val="000000"/>
           <w:sz w:val="24"/>
           <w:szCs w:val="24"/>
         </w:rPr>
         <w:drawing>
-          <wp:inline distT="114300" distB="114300" distL="114300" distR="114300" wp14:anchorId="730D0A65" wp14:editId="5654BFF3">
-            <wp:extent cx="5125403" cy="3063059"/>
+          <wp:inline distT="0" distB="0" distL="0" distR="0" wp14:anchorId="50D02BE9" wp14:editId="5B8C039F">
+            <wp:extent cx="3794271" cy="3267075"/>
             <wp:effectExtent l="0" t="0" r="0" b="0"/>
-            <wp:docPr id="1" name="image1.jpg"/>
-            <wp:cNvGraphicFramePr/>
+            <wp:docPr id="3" name="Imagen 3"/>
+            <wp:cNvGraphicFramePr>
+              <a:graphicFrameLocks xmlns:a="http://schemas.openxmlformats.org/drawingml/2006/main" noChangeAspect="1"/>
+            </wp:cNvGraphicFramePr>
             <a:graphic xmlns:a="http://schemas.openxmlformats.org/drawingml/2006/main">
               <a:graphicData uri="http://schemas.openxmlformats.org/drawingml/2006/picture">
                 <pic:pic xmlns:pic="http://schemas.openxmlformats.org/drawingml/2006/picture">
                   <pic:nvPicPr>
-                    <pic:cNvPr id="0" name="image1.jpg"/>
-                    <pic:cNvPicPr preferRelativeResize="0"/>
+                    <pic:cNvPr id="1" name=""/>
+                    <pic:cNvPicPr/>
                   </pic:nvPicPr>
                   <pic:blipFill>
                     <a:blip r:embed="rId9"/>
-                    <a:srcRect/>
                     <a:stretch>
                       <a:fillRect/>
                     </a:stretch>
@@ -1532,12 +1510,11 @@
                   <pic:spPr>
                     <a:xfrm>
                       <a:off x="0" y="0"/>
-                      <a:ext cx="5125403" cy="3063059"/>
+                      <a:ext cx="3830387" cy="3298173"/>
                     </a:xfrm>
                     <a:prstGeom prst="rect">
                       <a:avLst/>
                     </a:prstGeom>
-                    <a:ln/>
                   </pic:spPr>
                 </pic:pic>
               </a:graphicData>
@@ -1545,79 +1522,123 @@
           </wp:inline>
         </w:drawing>
       </w:r>
+    </w:p>
+    <w:p>
+      <w:pPr>
+        <w:jc w:val="both"/>
+        <w:rPr>
+          <w:rFonts w:ascii="Arial" w:eastAsia="Times New Roman" w:hAnsi="Arial" w:cs="Arial"/>
+          <w:sz w:val="24"/>
+          <w:szCs w:val="24"/>
+        </w:rPr>
+      </w:pPr>
+    </w:p>
+    <w:p>
+      <w:pPr>
+        <w:jc w:val="both"/>
+        <w:rPr>
+          <w:rFonts w:ascii="Arial" w:eastAsia="Times New Roman" w:hAnsi="Arial" w:cs="Arial"/>
+          <w:sz w:val="24"/>
+          <w:szCs w:val="24"/>
+        </w:rPr>
+      </w:pPr>
+      <w:r>
+        <w:rPr>
+          <w:rFonts w:ascii="Arial" w:eastAsia="Times New Roman" w:hAnsi="Arial" w:cs="Arial"/>
+          <w:sz w:val="24"/>
+          <w:szCs w:val="24"/>
+        </w:rPr>
+        <w:t xml:space="preserve">El error se produce en la línea </w:t>
+      </w:r>
+      <w:r>
+        <w:rPr>
+          <w:rFonts w:ascii="Arial" w:eastAsia="Times New Roman" w:hAnsi="Arial" w:cs="Arial"/>
+          <w:sz w:val="24"/>
+          <w:szCs w:val="24"/>
+        </w:rPr>
+        <w:t>2 donde,</w:t>
+      </w:r>
+      <w:r>
+        <w:rPr>
+          <w:rFonts w:ascii="Arial" w:eastAsia="Times New Roman" w:hAnsi="Arial" w:cs="Arial"/>
+          <w:sz w:val="24"/>
+          <w:szCs w:val="24"/>
+        </w:rPr>
+        <w:t xml:space="preserve"> según la gramática, </w:t>
+      </w:r>
+      <w:r>
+        <w:rPr>
+          <w:rFonts w:ascii="Arial" w:eastAsia="Times New Roman" w:hAnsi="Arial" w:cs="Arial"/>
+          <w:sz w:val="24"/>
+          <w:szCs w:val="24"/>
+        </w:rPr>
+        <w:t xml:space="preserve">debería de ir </w:t>
+      </w:r>
+      <w:r>
+        <w:rPr>
+          <w:rFonts w:ascii="Arial" w:eastAsia="Times New Roman" w:hAnsi="Arial" w:cs="Arial"/>
+          <w:sz w:val="24"/>
+          <w:szCs w:val="24"/>
+        </w:rPr>
+        <w:t>la variable “</w:t>
+      </w:r>
+      <w:proofErr w:type="spellStart"/>
+      <w:r>
+        <w:rPr>
+          <w:rFonts w:ascii="Arial" w:eastAsia="Times New Roman" w:hAnsi="Arial" w:cs="Arial"/>
+          <w:sz w:val="24"/>
+          <w:szCs w:val="24"/>
+        </w:rPr>
+        <w:t>num</w:t>
+      </w:r>
+      <w:proofErr w:type="spellEnd"/>
+      <w:r>
+        <w:rPr>
+          <w:rFonts w:ascii="Arial" w:eastAsia="Times New Roman" w:hAnsi="Arial" w:cs="Arial"/>
+          <w:sz w:val="24"/>
+          <w:szCs w:val="24"/>
+        </w:rPr>
+        <w:t xml:space="preserve">” dentro de paréntesis </w:t>
+      </w:r>
+      <w:r>
+        <w:rPr>
+          <w:rFonts w:ascii="Arial" w:eastAsia="Times New Roman" w:hAnsi="Arial" w:cs="Arial"/>
+          <w:sz w:val="24"/>
+          <w:szCs w:val="24"/>
+        </w:rPr>
+        <w:t>que se elimin</w:t>
+      </w:r>
+      <w:r>
+        <w:rPr>
+          <w:rFonts w:ascii="Arial" w:eastAsia="Times New Roman" w:hAnsi="Arial" w:cs="Arial"/>
+          <w:sz w:val="24"/>
+          <w:szCs w:val="24"/>
+        </w:rPr>
+        <w:t>aron adrede para el ejercicio.</w:t>
+      </w:r>
+      <w:bookmarkStart w:id="5" w:name="_heading=h.qf5ndvug3r6w" w:colFirst="0" w:colLast="0"/>
       <w:bookmarkEnd w:id="5"/>
+    </w:p>
+    <w:p>
+      <w:pPr>
+        <w:pStyle w:val="Ttulo1"/>
+        <w:jc w:val="both"/>
+        <w:rPr>
+          <w:rFonts w:ascii="Arial" w:eastAsia="Times New Roman" w:hAnsi="Arial" w:cs="Arial"/>
+          <w:sz w:val="24"/>
+          <w:szCs w:val="24"/>
+        </w:rPr>
+      </w:pPr>
+      <w:r>
+        <w:rPr>
+          <w:rFonts w:ascii="Arial" w:hAnsi="Arial" w:cs="Arial"/>
+        </w:rPr>
+        <w:br w:type="page"/>
+      </w:r>
+      <w:bookmarkStart w:id="6" w:name="_heading=h.myrp0lmg44gm" w:colFirst="0" w:colLast="0"/>
+      <w:bookmarkStart w:id="7" w:name="_Toc83059453"/>
+      <w:bookmarkStart w:id="8" w:name="_Toc83059828"/>
       <w:bookmarkEnd w:id="6"/>
-    </w:p>
-    <w:p>
-      <w:pPr>
-        <w:jc w:val="both"/>
-        <w:rPr>
-          <w:rFonts w:ascii="Arial" w:eastAsia="Times New Roman" w:hAnsi="Arial" w:cs="Arial"/>
-          <w:sz w:val="24"/>
-          <w:szCs w:val="24"/>
-        </w:rPr>
-      </w:pPr>
-    </w:p>
-    <w:p>
-      <w:pPr>
-        <w:jc w:val="both"/>
-        <w:rPr>
-          <w:rFonts w:ascii="Arial" w:eastAsia="Times New Roman" w:hAnsi="Arial" w:cs="Arial"/>
-          <w:sz w:val="24"/>
-          <w:szCs w:val="24"/>
-        </w:rPr>
-      </w:pPr>
-      <w:r>
-        <w:rPr>
-          <w:rFonts w:ascii="Arial" w:eastAsia="Times New Roman" w:hAnsi="Arial" w:cs="Arial"/>
-          <w:sz w:val="24"/>
-          <w:szCs w:val="24"/>
-        </w:rPr>
-        <w:t>El error se produce entre la línea 5 y 6, ya que entre ambas llaves debe ir, según la gramática, un punto y coma “;” que se eliminó intencionalmente.</w:t>
-      </w:r>
-    </w:p>
-    <w:p>
-      <w:pPr>
-        <w:jc w:val="both"/>
-        <w:rPr>
-          <w:rFonts w:ascii="Arial" w:eastAsia="Times New Roman" w:hAnsi="Arial" w:cs="Arial"/>
-          <w:sz w:val="24"/>
-          <w:szCs w:val="24"/>
-        </w:rPr>
-      </w:pPr>
-    </w:p>
-    <w:p>
-      <w:pPr>
-        <w:jc w:val="both"/>
-        <w:rPr>
-          <w:rFonts w:ascii="Arial" w:eastAsia="Times New Roman" w:hAnsi="Arial" w:cs="Arial"/>
-          <w:sz w:val="24"/>
-          <w:szCs w:val="24"/>
-        </w:rPr>
-      </w:pPr>
-    </w:p>
-    <w:p>
-      <w:pPr>
-        <w:pStyle w:val="Ttulo1"/>
-        <w:jc w:val="both"/>
-        <w:rPr>
-          <w:rFonts w:ascii="Arial" w:eastAsia="Times New Roman" w:hAnsi="Arial" w:cs="Arial"/>
-          <w:sz w:val="24"/>
-          <w:szCs w:val="24"/>
-        </w:rPr>
-      </w:pPr>
-      <w:bookmarkStart w:id="7" w:name="_heading=h.qf5ndvug3r6w" w:colFirst="0" w:colLast="0"/>
-      <w:bookmarkEnd w:id="7"/>
-      <w:r>
-        <w:rPr>
-          <w:rFonts w:ascii="Arial" w:hAnsi="Arial" w:cs="Arial"/>
-        </w:rPr>
-        <w:br w:type="page"/>
-      </w:r>
-      <w:bookmarkStart w:id="8" w:name="_heading=h.myrp0lmg44gm" w:colFirst="0" w:colLast="0"/>
-      <w:bookmarkStart w:id="9" w:name="_Toc83059453"/>
-      <w:bookmarkStart w:id="10" w:name="_Toc83059828"/>
-      <w:bookmarkEnd w:id="8"/>
       <w:r>
         <w:rPr>
           <w:rFonts w:ascii="Arial" w:eastAsia="Times New Roman" w:hAnsi="Arial" w:cs="Arial"/>
@@ -1627,8 +1648,8 @@
         <w:lastRenderedPageBreak/>
         <w:t>Soluciones e implementación</w:t>
       </w:r>
-      <w:bookmarkEnd w:id="9"/>
-      <w:bookmarkEnd w:id="10"/>
+      <w:bookmarkEnd w:id="7"/>
+      <w:bookmarkEnd w:id="8"/>
     </w:p>
     <w:p>
       <w:pPr>
@@ -1652,43 +1673,31 @@
           <w:sz w:val="24"/>
           <w:szCs w:val="24"/>
         </w:rPr>
-        <w:t xml:space="preserve">Con el IDE para C Sharp de IntelliJ Rider se implementó una solución para la gramática de MiniGo que es una parte considerablemente pequeña de la gramática de GO. </w:t>
-      </w:r>
-    </w:p>
-    <w:p>
-      <w:pPr>
-        <w:jc w:val="both"/>
-        <w:rPr>
-          <w:rFonts w:ascii="Arial" w:eastAsia="Times New Roman" w:hAnsi="Arial" w:cs="Arial"/>
-          <w:sz w:val="24"/>
-          <w:szCs w:val="24"/>
-        </w:rPr>
-      </w:pPr>
-      <w:r>
-        <w:rPr>
-          <w:rFonts w:ascii="Arial" w:eastAsia="Times New Roman" w:hAnsi="Arial" w:cs="Arial"/>
-          <w:sz w:val="24"/>
-          <w:szCs w:val="24"/>
-        </w:rPr>
-        <w:t>El IDE Rider permite que la configuración de la librería ANTLR 4 sea más sencilla, ya que cuenta con el gestor de instalación de paquetes NuGet que descarga los elementos necesarios y los agrega al proyecto.</w:t>
-      </w:r>
-    </w:p>
-    <w:p>
-      <w:pPr>
-        <w:jc w:val="both"/>
-        <w:rPr>
-          <w:rFonts w:ascii="Arial" w:eastAsia="Times New Roman" w:hAnsi="Arial" w:cs="Arial"/>
-          <w:sz w:val="24"/>
-          <w:szCs w:val="24"/>
-        </w:rPr>
-      </w:pPr>
-      <w:r>
-        <w:rPr>
-          <w:rFonts w:ascii="Arial" w:eastAsia="Times New Roman" w:hAnsi="Arial" w:cs="Arial"/>
-          <w:sz w:val="24"/>
-          <w:szCs w:val="24"/>
-        </w:rPr>
-        <w:t>Luego de crear el archivo para los Tokens</w:t>
+        <w:t>Para resolver el ejercicio se implementó</w:t>
+      </w:r>
+      <w:r>
+        <w:rPr>
+          <w:rFonts w:ascii="Arial" w:eastAsia="Times New Roman" w:hAnsi="Arial" w:cs="Arial"/>
+          <w:sz w:val="24"/>
+          <w:szCs w:val="24"/>
+        </w:rPr>
+        <w:t xml:space="preserve">, </w:t>
+      </w:r>
+      <w:r>
+        <w:rPr>
+          <w:rFonts w:ascii="Arial" w:eastAsia="Times New Roman" w:hAnsi="Arial" w:cs="Arial"/>
+          <w:sz w:val="24"/>
+          <w:szCs w:val="24"/>
+        </w:rPr>
+        <w:t>utilizando el IDE para Python</w:t>
+      </w:r>
+      <w:r>
+        <w:rPr>
+          <w:rFonts w:ascii="Arial" w:eastAsia="Times New Roman" w:hAnsi="Arial" w:cs="Arial"/>
+          <w:sz w:val="24"/>
+          <w:szCs w:val="24"/>
+        </w:rPr>
+        <w:t>,</w:t>
       </w:r>
       <w:r>
         <w:rPr>
@@ -1698,13 +1707,309 @@
         </w:rPr>
         <w:t xml:space="preserve"> </w:t>
       </w:r>
-      <w:r>
-        <w:rPr>
-          <w:rFonts w:ascii="Arial" w:eastAsia="Times New Roman" w:hAnsi="Arial" w:cs="Arial"/>
-          <w:sz w:val="24"/>
-          <w:szCs w:val="24"/>
-        </w:rPr>
-        <w:t xml:space="preserve">(LexerGrammar.g4) se configuró la carpeta donde se guardan los archivos </w:t>
+      <w:proofErr w:type="spellStart"/>
+      <w:r>
+        <w:rPr>
+          <w:rFonts w:ascii="Arial" w:eastAsia="Times New Roman" w:hAnsi="Arial" w:cs="Arial"/>
+          <w:sz w:val="24"/>
+          <w:szCs w:val="24"/>
+        </w:rPr>
+        <w:t>PyCharm</w:t>
+      </w:r>
+      <w:proofErr w:type="spellEnd"/>
+      <w:r>
+        <w:rPr>
+          <w:rFonts w:ascii="Arial" w:eastAsia="Times New Roman" w:hAnsi="Arial" w:cs="Arial"/>
+          <w:sz w:val="24"/>
+          <w:szCs w:val="24"/>
+        </w:rPr>
+        <w:t xml:space="preserve"> basado en IntelliJ</w:t>
+      </w:r>
+      <w:r>
+        <w:rPr>
+          <w:rFonts w:ascii="Arial" w:eastAsia="Times New Roman" w:hAnsi="Arial" w:cs="Arial"/>
+          <w:sz w:val="24"/>
+          <w:szCs w:val="24"/>
+        </w:rPr>
+        <w:t xml:space="preserve">, una solución para la gramática de </w:t>
+      </w:r>
+      <w:proofErr w:type="spellStart"/>
+      <w:r>
+        <w:rPr>
+          <w:rFonts w:ascii="Arial" w:eastAsia="Times New Roman" w:hAnsi="Arial" w:cs="Arial"/>
+          <w:sz w:val="24"/>
+          <w:szCs w:val="24"/>
+        </w:rPr>
+        <w:t>MiniPython</w:t>
+      </w:r>
+      <w:proofErr w:type="spellEnd"/>
+      <w:r>
+        <w:rPr>
+          <w:rFonts w:ascii="Arial" w:eastAsia="Times New Roman" w:hAnsi="Arial" w:cs="Arial"/>
+          <w:sz w:val="24"/>
+          <w:szCs w:val="24"/>
+        </w:rPr>
+        <w:t xml:space="preserve"> </w:t>
+      </w:r>
+      <w:r>
+        <w:rPr>
+          <w:rFonts w:ascii="Arial" w:eastAsia="Times New Roman" w:hAnsi="Arial" w:cs="Arial"/>
+          <w:sz w:val="24"/>
+          <w:szCs w:val="24"/>
+        </w:rPr>
+        <w:t xml:space="preserve">que es una parte </w:t>
+      </w:r>
+      <w:r>
+        <w:rPr>
+          <w:rFonts w:ascii="Arial" w:eastAsia="Times New Roman" w:hAnsi="Arial" w:cs="Arial"/>
+          <w:sz w:val="24"/>
+          <w:szCs w:val="24"/>
+        </w:rPr>
+        <w:t>mucho más</w:t>
+      </w:r>
+      <w:r>
+        <w:rPr>
+          <w:rFonts w:ascii="Arial" w:eastAsia="Times New Roman" w:hAnsi="Arial" w:cs="Arial"/>
+          <w:sz w:val="24"/>
+          <w:szCs w:val="24"/>
+        </w:rPr>
+        <w:t xml:space="preserve"> pequeña de la gramática</w:t>
+      </w:r>
+      <w:r>
+        <w:rPr>
+          <w:rFonts w:ascii="Arial" w:eastAsia="Times New Roman" w:hAnsi="Arial" w:cs="Arial"/>
+          <w:sz w:val="24"/>
+          <w:szCs w:val="24"/>
+        </w:rPr>
+        <w:t xml:space="preserve"> completa</w:t>
+      </w:r>
+      <w:r>
+        <w:rPr>
+          <w:rFonts w:ascii="Arial" w:eastAsia="Times New Roman" w:hAnsi="Arial" w:cs="Arial"/>
+          <w:sz w:val="24"/>
+          <w:szCs w:val="24"/>
+        </w:rPr>
+        <w:t xml:space="preserve"> de </w:t>
+      </w:r>
+      <w:r>
+        <w:rPr>
+          <w:rFonts w:ascii="Arial" w:eastAsia="Times New Roman" w:hAnsi="Arial" w:cs="Arial"/>
+          <w:sz w:val="24"/>
+          <w:szCs w:val="24"/>
+        </w:rPr>
+        <w:t>Python</w:t>
+      </w:r>
+    </w:p>
+    <w:p>
+      <w:pPr>
+        <w:jc w:val="both"/>
+        <w:rPr>
+          <w:rFonts w:ascii="Arial" w:eastAsia="Times New Roman" w:hAnsi="Arial" w:cs="Arial"/>
+          <w:sz w:val="24"/>
+          <w:szCs w:val="24"/>
+        </w:rPr>
+      </w:pPr>
+      <w:r>
+        <w:rPr>
+          <w:rFonts w:ascii="Arial" w:eastAsia="Times New Roman" w:hAnsi="Arial" w:cs="Arial"/>
+          <w:sz w:val="24"/>
+          <w:szCs w:val="24"/>
+        </w:rPr>
+        <w:t>ANTLR4</w:t>
+      </w:r>
+      <w:r>
+        <w:rPr>
+          <w:rFonts w:ascii="Arial" w:eastAsia="Times New Roman" w:hAnsi="Arial" w:cs="Arial"/>
+          <w:sz w:val="24"/>
+          <w:szCs w:val="24"/>
+        </w:rPr>
+        <w:t xml:space="preserve"> </w:t>
+      </w:r>
+      <w:r>
+        <w:rPr>
+          <w:rFonts w:ascii="Arial" w:eastAsia="Times New Roman" w:hAnsi="Arial" w:cs="Arial"/>
+          <w:sz w:val="24"/>
+          <w:szCs w:val="24"/>
+        </w:rPr>
+        <w:t xml:space="preserve">tiene </w:t>
+      </w:r>
+      <w:proofErr w:type="spellStart"/>
+      <w:r>
+        <w:rPr>
+          <w:rFonts w:ascii="Arial" w:eastAsia="Times New Roman" w:hAnsi="Arial" w:cs="Arial"/>
+          <w:sz w:val="24"/>
+          <w:szCs w:val="24"/>
+        </w:rPr>
+        <w:t>plug-ins</w:t>
+      </w:r>
+      <w:proofErr w:type="spellEnd"/>
+      <w:r>
+        <w:rPr>
+          <w:rFonts w:ascii="Arial" w:eastAsia="Times New Roman" w:hAnsi="Arial" w:cs="Arial"/>
+          <w:sz w:val="24"/>
+          <w:szCs w:val="24"/>
+        </w:rPr>
+        <w:t xml:space="preserve"> para la mayoría de los principales </w:t>
+      </w:r>
+      <w:proofErr w:type="spellStart"/>
+      <w:r>
+        <w:rPr>
+          <w:rFonts w:ascii="Arial" w:eastAsia="Times New Roman" w:hAnsi="Arial" w:cs="Arial"/>
+          <w:sz w:val="24"/>
+          <w:szCs w:val="24"/>
+        </w:rPr>
+        <w:t>IDEs</w:t>
+      </w:r>
+      <w:proofErr w:type="spellEnd"/>
+      <w:r>
+        <w:rPr>
+          <w:rFonts w:ascii="Arial" w:eastAsia="Times New Roman" w:hAnsi="Arial" w:cs="Arial"/>
+          <w:sz w:val="24"/>
+          <w:szCs w:val="24"/>
+        </w:rPr>
+        <w:t xml:space="preserve"> y ANTLR soporta la mayoría de los lenguajes </w:t>
+      </w:r>
+      <w:r>
+        <w:rPr>
+          <w:rFonts w:ascii="Arial" w:eastAsia="Times New Roman" w:hAnsi="Arial" w:cs="Arial"/>
+          <w:sz w:val="24"/>
+          <w:szCs w:val="24"/>
+        </w:rPr>
+        <w:t xml:space="preserve">en el mercado. </w:t>
+      </w:r>
+      <w:proofErr w:type="spellStart"/>
+      <w:r>
+        <w:rPr>
+          <w:rFonts w:ascii="Arial" w:eastAsia="Times New Roman" w:hAnsi="Arial" w:cs="Arial"/>
+          <w:sz w:val="24"/>
+          <w:szCs w:val="24"/>
+        </w:rPr>
+        <w:t>PyCharm</w:t>
+      </w:r>
+      <w:proofErr w:type="spellEnd"/>
+      <w:r>
+        <w:rPr>
+          <w:rFonts w:ascii="Arial" w:eastAsia="Times New Roman" w:hAnsi="Arial" w:cs="Arial"/>
+          <w:sz w:val="24"/>
+          <w:szCs w:val="24"/>
+        </w:rPr>
+        <w:t xml:space="preserve"> facilita la configuración de la </w:t>
+      </w:r>
+      <w:r>
+        <w:rPr>
+          <w:rFonts w:ascii="Arial" w:eastAsia="Times New Roman" w:hAnsi="Arial" w:cs="Arial"/>
+          <w:sz w:val="24"/>
+          <w:szCs w:val="24"/>
+        </w:rPr>
+        <w:t>librería</w:t>
+      </w:r>
+      <w:r>
+        <w:rPr>
+          <w:rFonts w:ascii="Arial" w:eastAsia="Times New Roman" w:hAnsi="Arial" w:cs="Arial"/>
+          <w:sz w:val="24"/>
+          <w:szCs w:val="24"/>
+        </w:rPr>
+        <w:t xml:space="preserve"> ANTLR 4, ya que cuenta con un instalador de paquetes</w:t>
+      </w:r>
+      <w:r>
+        <w:rPr>
+          <w:rFonts w:ascii="Arial" w:eastAsia="Times New Roman" w:hAnsi="Arial" w:cs="Arial"/>
+          <w:sz w:val="24"/>
+          <w:szCs w:val="24"/>
+        </w:rPr>
+        <w:t xml:space="preserve">. Sin embargo, </w:t>
+      </w:r>
+      <w:r>
+        <w:rPr>
+          <w:rFonts w:ascii="Arial" w:eastAsia="Times New Roman" w:hAnsi="Arial" w:cs="Arial"/>
+          <w:sz w:val="24"/>
+          <w:szCs w:val="24"/>
+        </w:rPr>
+        <w:t>la instalación de estos no es</w:t>
+      </w:r>
+      <w:r>
+        <w:rPr>
+          <w:rFonts w:ascii="Arial" w:eastAsia="Times New Roman" w:hAnsi="Arial" w:cs="Arial"/>
+          <w:sz w:val="24"/>
+          <w:szCs w:val="24"/>
+        </w:rPr>
+        <w:t xml:space="preserve"> de alta complejidad. </w:t>
+      </w:r>
+    </w:p>
+    <w:p>
+      <w:pPr>
+        <w:jc w:val="both"/>
+        <w:rPr>
+          <w:rFonts w:ascii="Arial" w:eastAsia="Times New Roman" w:hAnsi="Arial" w:cs="Arial"/>
+          <w:sz w:val="24"/>
+          <w:szCs w:val="24"/>
+        </w:rPr>
+      </w:pPr>
+      <w:r>
+        <w:rPr>
+          <w:rFonts w:ascii="Arial" w:eastAsia="Times New Roman" w:hAnsi="Arial" w:cs="Arial"/>
+          <w:sz w:val="24"/>
+          <w:szCs w:val="24"/>
+        </w:rPr>
+        <w:t>Primeramente,</w:t>
+      </w:r>
+      <w:r>
+        <w:rPr>
+          <w:rFonts w:ascii="Arial" w:eastAsia="Times New Roman" w:hAnsi="Arial" w:cs="Arial"/>
+          <w:sz w:val="24"/>
+          <w:szCs w:val="24"/>
+        </w:rPr>
+        <w:t xml:space="preserve"> se crea el archivo </w:t>
+      </w:r>
+      <w:r>
+        <w:rPr>
+          <w:rFonts w:ascii="Arial" w:eastAsia="Times New Roman" w:hAnsi="Arial" w:cs="Arial"/>
+          <w:sz w:val="24"/>
+          <w:szCs w:val="24"/>
+        </w:rPr>
+        <w:t xml:space="preserve">miParser.g4 </w:t>
+      </w:r>
+      <w:r>
+        <w:rPr>
+          <w:rFonts w:ascii="Arial" w:eastAsia="Times New Roman" w:hAnsi="Arial" w:cs="Arial"/>
+          <w:sz w:val="24"/>
+          <w:szCs w:val="24"/>
+        </w:rPr>
+        <w:t xml:space="preserve">donde se van a mantener </w:t>
+      </w:r>
+      <w:r>
+        <w:rPr>
+          <w:rFonts w:ascii="Arial" w:eastAsia="Times New Roman" w:hAnsi="Arial" w:cs="Arial"/>
+          <w:sz w:val="24"/>
+          <w:szCs w:val="24"/>
+        </w:rPr>
+        <w:t xml:space="preserve">los tokens creados para el ejercicio y las reglas del </w:t>
+      </w:r>
+      <w:proofErr w:type="spellStart"/>
+      <w:r>
+        <w:rPr>
+          <w:rFonts w:ascii="Arial" w:eastAsia="Times New Roman" w:hAnsi="Arial" w:cs="Arial"/>
+          <w:sz w:val="24"/>
+          <w:szCs w:val="24"/>
+        </w:rPr>
+        <w:t>MiniPython</w:t>
+      </w:r>
+      <w:proofErr w:type="spellEnd"/>
+      <w:r>
+        <w:rPr>
+          <w:rFonts w:ascii="Arial" w:eastAsia="Times New Roman" w:hAnsi="Arial" w:cs="Arial"/>
+          <w:sz w:val="24"/>
+          <w:szCs w:val="24"/>
+        </w:rPr>
+        <w:t xml:space="preserve">. Además de crear </w:t>
+      </w:r>
+      <w:r>
+        <w:rPr>
+          <w:rFonts w:ascii="Arial" w:eastAsia="Times New Roman" w:hAnsi="Arial" w:cs="Arial"/>
+          <w:sz w:val="24"/>
+          <w:szCs w:val="24"/>
+        </w:rPr>
+        <w:t xml:space="preserve">la carpeta donde se guardan los archivos </w:t>
       </w:r>
       <w:r>
         <w:rPr>
@@ -1736,57 +2041,33 @@
           <w:sz w:val="24"/>
           <w:szCs w:val="24"/>
         </w:rPr>
-        <w:t xml:space="preserve"> ANTLR4 y se procede a hacer el mismo </w:t>
-      </w:r>
-      <w:r>
-        <w:rPr>
-          <w:rFonts w:ascii="Arial" w:eastAsia="Times New Roman" w:hAnsi="Arial" w:cs="Arial"/>
-          <w:sz w:val="24"/>
-          <w:szCs w:val="24"/>
-        </w:rPr>
-        <w:t>proceso</w:t>
-      </w:r>
-      <w:r>
-        <w:rPr>
-          <w:rFonts w:ascii="Arial" w:eastAsia="Times New Roman" w:hAnsi="Arial" w:cs="Arial"/>
-          <w:sz w:val="24"/>
-          <w:szCs w:val="24"/>
-        </w:rPr>
-        <w:t xml:space="preserve"> para el archivo del parser</w:t>
-      </w:r>
-      <w:r>
-        <w:rPr>
-          <w:rFonts w:ascii="Arial" w:eastAsia="Times New Roman" w:hAnsi="Arial" w:cs="Arial"/>
-          <w:sz w:val="24"/>
-          <w:szCs w:val="24"/>
-        </w:rPr>
-        <w:t xml:space="preserve"> </w:t>
-      </w:r>
-      <w:r>
-        <w:rPr>
-          <w:rFonts w:ascii="Arial" w:eastAsia="Times New Roman" w:hAnsi="Arial" w:cs="Arial"/>
-          <w:sz w:val="24"/>
-          <w:szCs w:val="24"/>
-        </w:rPr>
-        <w:t>(ParserGrammar.g4), finalizado este procedimiento y habiendo escritos todos los tokens y reglas en el parser se generan los archivos.</w:t>
-      </w:r>
-    </w:p>
-    <w:p>
-      <w:pPr>
-        <w:jc w:val="both"/>
-        <w:rPr>
-          <w:rFonts w:ascii="Arial" w:eastAsia="Times New Roman" w:hAnsi="Arial" w:cs="Arial"/>
-          <w:sz w:val="24"/>
-          <w:szCs w:val="24"/>
-        </w:rPr>
-      </w:pPr>
-      <w:r>
-        <w:rPr>
-          <w:rFonts w:ascii="Arial" w:eastAsia="Times New Roman" w:hAnsi="Arial" w:cs="Arial"/>
-          <w:sz w:val="24"/>
-          <w:szCs w:val="24"/>
-        </w:rPr>
-        <w:t>Se creó, con un Form, una interfaz gráfica simple con los elementos básicos necesarios para un compilador que son el editor de texto y un apartado (TextBox) donde se muestran los resultados de la compilación y los errores que se generen.</w:t>
+        <w:t xml:space="preserve"> ANTLR4</w:t>
+      </w:r>
+      <w:r>
+        <w:rPr>
+          <w:rFonts w:ascii="Arial" w:eastAsia="Times New Roman" w:hAnsi="Arial" w:cs="Arial"/>
+          <w:sz w:val="24"/>
+          <w:szCs w:val="24"/>
+        </w:rPr>
+        <w:t xml:space="preserve">. Una ves teniendo los tokens y reglas creadas en el archivo se generan los archivos. </w:t>
+      </w:r>
+    </w:p>
+    <w:p>
+      <w:pPr>
+        <w:jc w:val="both"/>
+        <w:rPr>
+          <w:rFonts w:ascii="Arial" w:eastAsia="Times New Roman" w:hAnsi="Arial" w:cs="Arial"/>
+          <w:sz w:val="24"/>
+          <w:szCs w:val="24"/>
+        </w:rPr>
+      </w:pPr>
+      <w:r>
+        <w:rPr>
+          <w:rFonts w:ascii="Arial" w:eastAsia="Times New Roman" w:hAnsi="Arial" w:cs="Arial"/>
+          <w:sz w:val="24"/>
+          <w:szCs w:val="24"/>
+        </w:rPr>
+        <w:t xml:space="preserve">Para comprobar la funcionalidad de lo generado desde el archivo Main.py se ejecuta otro archivo de prueba text.py que mantiene el código suministrado para poner a prueba la gramática que se ha realizado.   </w:t>
       </w:r>
     </w:p>
     <w:p>
@@ -1906,6 +2187,16 @@
         </w:rPr>
         <w:t xml:space="preserve">, en este caso se muestra en la interfaz creada para este propósito. </w:t>
       </w:r>
+    </w:p>
+    <w:p>
+      <w:pPr>
+        <w:jc w:val="both"/>
+        <w:rPr>
+          <w:rFonts w:ascii="Arial" w:eastAsia="Times New Roman" w:hAnsi="Arial" w:cs="Arial"/>
+          <w:sz w:val="24"/>
+          <w:szCs w:val="24"/>
+        </w:rPr>
+      </w:pPr>
     </w:p>
     <w:p>
       <w:pPr>
@@ -1997,21 +2288,20 @@
           <w:szCs w:val="28"/>
         </w:rPr>
       </w:pPr>
-      <w:bookmarkStart w:id="11" w:name="_heading=h.l2ngq41v8vbq" w:colFirst="0" w:colLast="0"/>
-      <w:bookmarkStart w:id="12" w:name="_Toc83059454"/>
-      <w:bookmarkStart w:id="13" w:name="_Toc83059829"/>
-      <w:bookmarkEnd w:id="11"/>
+      <w:bookmarkStart w:id="9" w:name="_heading=h.l2ngq41v8vbq" w:colFirst="0" w:colLast="0"/>
+      <w:bookmarkStart w:id="10" w:name="_Toc83059454"/>
+      <w:bookmarkStart w:id="11" w:name="_Toc83059829"/>
+      <w:bookmarkEnd w:id="9"/>
       <w:r>
         <w:rPr>
           <w:rFonts w:ascii="Arial" w:eastAsia="Times New Roman" w:hAnsi="Arial" w:cs="Arial"/>
           <w:sz w:val="28"/>
           <w:szCs w:val="28"/>
         </w:rPr>
-        <w:lastRenderedPageBreak/>
         <w:t>Resultados obtenidos</w:t>
       </w:r>
-      <w:bookmarkEnd w:id="12"/>
-      <w:bookmarkEnd w:id="13"/>
+      <w:bookmarkEnd w:id="10"/>
+      <w:bookmarkEnd w:id="11"/>
     </w:p>
     <w:p>
       <w:pPr>
@@ -2559,8 +2849,8 @@
           <w:szCs w:val="24"/>
         </w:rPr>
       </w:pPr>
-      <w:bookmarkStart w:id="14" w:name="_heading=h.ifvaqkwgwbj4" w:colFirst="0" w:colLast="0"/>
-      <w:bookmarkEnd w:id="14"/>
+      <w:bookmarkStart w:id="12" w:name="_heading=h.ifvaqkwgwbj4" w:colFirst="0" w:colLast="0"/>
+      <w:bookmarkEnd w:id="12"/>
       <w:r>
         <w:rPr>
           <w:rFonts w:ascii="Arial" w:hAnsi="Arial" w:cs="Arial"/>
@@ -2581,10 +2871,10 @@
           <w:szCs w:val="28"/>
         </w:rPr>
       </w:pPr>
-      <w:bookmarkStart w:id="15" w:name="_heading=h.crfpby8085q9" w:colFirst="0" w:colLast="0"/>
-      <w:bookmarkStart w:id="16" w:name="_Toc83059455"/>
-      <w:bookmarkStart w:id="17" w:name="_Toc83059830"/>
-      <w:bookmarkEnd w:id="15"/>
+      <w:bookmarkStart w:id="13" w:name="_heading=h.crfpby8085q9" w:colFirst="0" w:colLast="0"/>
+      <w:bookmarkStart w:id="14" w:name="_Toc83059455"/>
+      <w:bookmarkStart w:id="15" w:name="_Toc83059830"/>
+      <w:bookmarkEnd w:id="13"/>
       <w:r>
         <w:rPr>
           <w:rFonts w:ascii="Arial" w:eastAsia="Times New Roman" w:hAnsi="Arial" w:cs="Arial"/>
@@ -2594,8 +2884,8 @@
         <w:lastRenderedPageBreak/>
         <w:t>Conclusiones</w:t>
       </w:r>
-      <w:bookmarkEnd w:id="16"/>
-      <w:bookmarkEnd w:id="17"/>
+      <w:bookmarkEnd w:id="14"/>
+      <w:bookmarkEnd w:id="15"/>
     </w:p>
     <w:p>
       <w:pPr>
@@ -3061,10 +3351,10 @@
           <w:lang w:val="en-US"/>
         </w:rPr>
       </w:pPr>
-      <w:bookmarkStart w:id="18" w:name="_heading=h.txkw51swmtlk" w:colFirst="0" w:colLast="0"/>
-      <w:bookmarkStart w:id="19" w:name="_Toc83059456"/>
-      <w:bookmarkStart w:id="20" w:name="_Toc83059831"/>
-      <w:bookmarkEnd w:id="18"/>
+      <w:bookmarkStart w:id="16" w:name="_heading=h.txkw51swmtlk" w:colFirst="0" w:colLast="0"/>
+      <w:bookmarkStart w:id="17" w:name="_Toc83059456"/>
+      <w:bookmarkStart w:id="18" w:name="_Toc83059831"/>
+      <w:bookmarkEnd w:id="16"/>
       <w:proofErr w:type="spellStart"/>
       <w:r>
         <w:rPr>
@@ -3075,8 +3365,8 @@
         </w:rPr>
         <w:t>Bibliografía</w:t>
       </w:r>
-      <w:bookmarkEnd w:id="19"/>
-      <w:bookmarkEnd w:id="20"/>
+      <w:bookmarkEnd w:id="17"/>
+      <w:bookmarkEnd w:id="18"/>
       <w:proofErr w:type="spellEnd"/>
     </w:p>
     <w:p>
@@ -4328,28 +4618,28 @@
 </file>
 
 <file path=customXml/item1.xml><?xml version="1.0" encoding="utf-8"?>
-<b:Sources xmlns:b="http://schemas.openxmlformats.org/officeDocument/2006/bibliography" xmlns="http://schemas.openxmlformats.org/officeDocument/2006/bibliography" SelectedStyle="\APASixthEditionOfficeOnline.xsl" StyleName="APA" Version="6"/>
-</file>
-
-<file path=customXml/item2.xml><?xml version="1.0" encoding="utf-8"?>
 <go:gDocsCustomXmlDataStorage xmlns:go="http://customooxmlschemas.google.com/" xmlns:r="http://schemas.openxmlformats.org/officeDocument/2006/relationships">
   <go:docsCustomData xmlns:go="http://customooxmlschemas.google.com/" roundtripDataSignature="AMtx7mhfAxkhj+5VylVhovVzsC0//WcOig==">AMUW2mUzHVq6iRxokEa+uuFmHJ9FGonc+iHlpT9rtdHxO3pvmp0RKTaINLS8pFhsflQebXqB1iZUs/0lOcZmAB6dBMvLnfPGNRUCnOeNMpvyNKwuxko/x8I8SUAYem57Eo5Q2QFEcEw9RPvJC+Io6GhnjtHyi5deqAKh84eDJq8/n3d9b232mZfpH3W2EWtaZ5UH8dyRC3ctKqkWgmFSS0bU/QXutQMKPYZ6ff9OpOECkm0SoaxlkJa0IfJ9Qi2Ev5nH39h76i51EO1q0T3XyqoKfcGtXPbtHu6BtXee1atGCvkLOYUn5MhqzyXnVCfkUZjCEyEGsb3JIzh8eXGiKNSrJwHxcD0ieQ==</go:docsCustomData>
 </go:gDocsCustomXmlDataStorage>
 </file>
 
-<file path=customXml/itemProps1.xml><?xml version="1.0" encoding="utf-8"?>
-<ds:datastoreItem xmlns:ds="http://schemas.openxmlformats.org/officeDocument/2006/customXml" ds:itemID="{D3167B9D-1C76-43AC-9B0D-543E46293D76}">
-  <ds:schemaRefs>
-    <ds:schemaRef ds:uri="http://schemas.openxmlformats.org/officeDocument/2006/bibliography"/>
-  </ds:schemaRefs>
-</ds:datastoreItem>
+<file path=customXml/item2.xml><?xml version="1.0" encoding="utf-8"?>
+<b:Sources xmlns:b="http://schemas.openxmlformats.org/officeDocument/2006/bibliography" xmlns="http://schemas.openxmlformats.org/officeDocument/2006/bibliography" SelectedStyle="\APASixthEditionOfficeOnline.xsl" StyleName="APA" Version="6"/>
 </file>
 
-<file path=customXml/itemProps2.xml><?xml version="1.0" encoding="utf-8"?>
+<file path=customXml/itemProps1.xml><?xml version="1.0" encoding="utf-8"?>
 <ds:datastoreItem xmlns:ds="http://schemas.openxmlformats.org/officeDocument/2006/customXml" ds:itemID="{11111111-1234-1234-1234-123412341234}">
   <ds:schemaRefs>
     <ds:schemaRef ds:uri="http://customooxmlschemas.google.com/"/>
     <ds:schemaRef ds:uri="http://schemas.openxmlformats.org/officeDocument/2006/relationships"/>
   </ds:schemaRefs>
 </ds:datastoreItem>
+</file>
+
+<file path=customXml/itemProps2.xml><?xml version="1.0" encoding="utf-8"?>
+<ds:datastoreItem xmlns:ds="http://schemas.openxmlformats.org/officeDocument/2006/customXml" ds:itemID="{D3167B9D-1C76-43AC-9B0D-543E46293D76}">
+  <ds:schemaRefs>
+    <ds:schemaRef ds:uri="http://schemas.openxmlformats.org/officeDocument/2006/bibliography"/>
+  </ds:schemaRefs>
+</ds:datastoreItem>
 </file>
</xml_diff>